<commit_message>
Added html debugging techniques
</commit_message>
<xml_diff>
--- a/AFWG_Drupal_2016.docx
+++ b/AFWG_Drupal_2016.docx
@@ -9512,296 +9512,292 @@
     </w:p>
     <w:p>
       <w:pPr>
+        <w:spacing w:before="29" w:after="0" w:line="240" w:lineRule="auto"/>
+        <w:ind w:right="1019"/>
+        <w:rPr>
+          <w:rFonts w:eastAsia="Arial" w:cs="Arial"/>
+          <w:spacing w:val="-2"/>
+          <w:sz w:val="24"/>
+          <w:szCs w:val="24"/>
+        </w:rPr>
+      </w:pPr>
+      <w:r>
+        <w:rPr>
+          <w:rFonts w:eastAsia="Arial" w:cs="Arial"/>
+          <w:spacing w:val="-2"/>
+          <w:sz w:val="24"/>
+          <w:szCs w:val="24"/>
+        </w:rPr>
+        <w:t xml:space="preserve">In the pop-up menu, click Browse </w:t>
+      </w:r>
+      <w:r>
+        <w:rPr>
+          <w:rFonts w:eastAsia="Arial" w:cs="Arial"/>
+          <w:spacing w:val="-2"/>
+          <w:sz w:val="24"/>
+          <w:szCs w:val="24"/>
+        </w:rPr>
+        <w:t>t</w:t>
+      </w:r>
+      <w:r>
+        <w:rPr>
+          <w:rFonts w:eastAsia="Arial" w:cs="Arial"/>
+          <w:spacing w:val="-2"/>
+          <w:sz w:val="24"/>
+          <w:szCs w:val="24"/>
+        </w:rPr>
+        <w:t>o se</w:t>
+      </w:r>
+      <w:r>
+        <w:rPr>
+          <w:rFonts w:eastAsia="Arial" w:cs="Arial"/>
+          <w:spacing w:val="-2"/>
+          <w:sz w:val="24"/>
+          <w:szCs w:val="24"/>
+        </w:rPr>
+        <w:t>l</w:t>
+      </w:r>
+      <w:r>
+        <w:rPr>
+          <w:rFonts w:eastAsia="Arial" w:cs="Arial"/>
+          <w:spacing w:val="-2"/>
+          <w:sz w:val="24"/>
+          <w:szCs w:val="24"/>
+        </w:rPr>
+        <w:t>ect an image to upl</w:t>
+      </w:r>
+      <w:r>
+        <w:rPr>
+          <w:rFonts w:eastAsia="Arial" w:cs="Arial"/>
+          <w:spacing w:val="-2"/>
+          <w:sz w:val="24"/>
+          <w:szCs w:val="24"/>
+        </w:rPr>
+        <w:t>o</w:t>
+      </w:r>
+      <w:r>
+        <w:rPr>
+          <w:rFonts w:eastAsia="Arial" w:cs="Arial"/>
+          <w:spacing w:val="-2"/>
+          <w:sz w:val="24"/>
+          <w:szCs w:val="24"/>
+        </w:rPr>
+        <w:t>ad fr</w:t>
+      </w:r>
+      <w:r>
+        <w:rPr>
+          <w:rFonts w:eastAsia="Arial" w:cs="Arial"/>
+          <w:spacing w:val="-2"/>
+          <w:sz w:val="24"/>
+          <w:szCs w:val="24"/>
+        </w:rPr>
+        <w:t>o</w:t>
+      </w:r>
+      <w:r>
+        <w:rPr>
+          <w:rFonts w:eastAsia="Arial" w:cs="Arial"/>
+          <w:spacing w:val="-2"/>
+          <w:sz w:val="24"/>
+          <w:szCs w:val="24"/>
+        </w:rPr>
+        <w:t xml:space="preserve">m </w:t>
+      </w:r>
+      <w:r>
+        <w:rPr>
+          <w:rFonts w:eastAsia="Arial" w:cs="Arial"/>
+          <w:spacing w:val="-2"/>
+          <w:sz w:val="24"/>
+          <w:szCs w:val="24"/>
+        </w:rPr>
+        <w:t>y</w:t>
+      </w:r>
+      <w:r>
+        <w:rPr>
+          <w:rFonts w:eastAsia="Arial" w:cs="Arial"/>
+          <w:spacing w:val="-2"/>
+          <w:sz w:val="24"/>
+          <w:szCs w:val="24"/>
+        </w:rPr>
+        <w:t>our computer.</w:t>
+      </w:r>
+    </w:p>
+    <w:p>
+      <w:pPr>
+        <w:spacing w:before="29" w:after="0" w:line="240" w:lineRule="auto"/>
+        <w:ind w:right="1019"/>
+        <w:rPr>
+          <w:rFonts w:eastAsia="Arial" w:cs="Arial"/>
+          <w:spacing w:val="-2"/>
+          <w:sz w:val="24"/>
+          <w:szCs w:val="24"/>
+        </w:rPr>
+      </w:pPr>
+      <w:r>
+        <w:rPr>
+          <w:rFonts w:eastAsia="Arial" w:cs="Arial"/>
+          <w:spacing w:val="-2"/>
+          <w:sz w:val="24"/>
+          <w:szCs w:val="24"/>
+        </w:rPr>
+        <w:t>Y</w:t>
+      </w:r>
+      <w:r>
+        <w:rPr>
+          <w:rFonts w:eastAsia="Arial" w:cs="Arial"/>
+          <w:spacing w:val="-2"/>
+          <w:sz w:val="24"/>
+          <w:szCs w:val="24"/>
+        </w:rPr>
+        <w:t xml:space="preserve">ou can </w:t>
+      </w:r>
+      <w:r>
+        <w:rPr>
+          <w:rFonts w:eastAsia="Arial" w:cs="Arial"/>
+          <w:spacing w:val="-2"/>
+          <w:sz w:val="24"/>
+          <w:szCs w:val="24"/>
+        </w:rPr>
+        <w:t>s</w:t>
+      </w:r>
+      <w:r>
+        <w:rPr>
+          <w:rFonts w:eastAsia="Arial" w:cs="Arial"/>
+          <w:spacing w:val="-2"/>
+          <w:sz w:val="24"/>
+          <w:szCs w:val="24"/>
+        </w:rPr>
+        <w:t xml:space="preserve">elect the Embed Image/Video tab to add a </w:t>
+      </w:r>
+      <w:proofErr w:type="spellStart"/>
+      <w:r>
+        <w:rPr>
+          <w:rFonts w:eastAsia="Arial" w:cs="Arial"/>
+          <w:spacing w:val="-2"/>
+          <w:sz w:val="24"/>
+          <w:szCs w:val="24"/>
+        </w:rPr>
+        <w:t>Youtube</w:t>
+      </w:r>
+      <w:proofErr w:type="spellEnd"/>
+      <w:r>
+        <w:rPr>
+          <w:rFonts w:eastAsia="Arial" w:cs="Arial"/>
+          <w:spacing w:val="-2"/>
+          <w:sz w:val="24"/>
+          <w:szCs w:val="24"/>
+        </w:rPr>
+        <w:t xml:space="preserve"> </w:t>
+      </w:r>
+      <w:r>
+        <w:rPr>
+          <w:rFonts w:eastAsia="Arial" w:cs="Arial"/>
+          <w:spacing w:val="-2"/>
+          <w:sz w:val="24"/>
+          <w:szCs w:val="24"/>
+        </w:rPr>
+        <w:t>v</w:t>
+      </w:r>
+      <w:r>
+        <w:rPr>
+          <w:rFonts w:eastAsia="Arial" w:cs="Arial"/>
+          <w:spacing w:val="-2"/>
+          <w:sz w:val="24"/>
+          <w:szCs w:val="24"/>
+        </w:rPr>
+        <w:t>ideo or Browse Library</w:t>
+      </w:r>
+      <w:r>
+        <w:rPr>
+          <w:rFonts w:eastAsia="Arial" w:cs="Arial"/>
+          <w:spacing w:val="-2"/>
+          <w:sz w:val="24"/>
+          <w:szCs w:val="24"/>
+        </w:rPr>
+        <w:t xml:space="preserve"> </w:t>
+      </w:r>
+      <w:r>
+        <w:rPr>
+          <w:rFonts w:eastAsia="Arial" w:cs="Arial"/>
+          <w:spacing w:val="-2"/>
+          <w:sz w:val="24"/>
+          <w:szCs w:val="24"/>
+        </w:rPr>
+        <w:t>to add e</w:t>
+      </w:r>
+      <w:r>
+        <w:rPr>
+          <w:rFonts w:eastAsia="Arial" w:cs="Arial"/>
+          <w:spacing w:val="-2"/>
+          <w:sz w:val="24"/>
+          <w:szCs w:val="24"/>
+        </w:rPr>
+        <w:t>x</w:t>
+      </w:r>
+      <w:r>
+        <w:rPr>
+          <w:rFonts w:eastAsia="Arial" w:cs="Arial"/>
+          <w:spacing w:val="-2"/>
+          <w:sz w:val="24"/>
+          <w:szCs w:val="24"/>
+        </w:rPr>
+        <w:t>isting assets.</w:t>
+      </w:r>
+    </w:p>
+    <w:p>
+      <w:pPr>
         <w:spacing w:after="0" w:line="240" w:lineRule="auto"/>
-        <w:ind w:left="100" w:right="-20"/>
+        <w:ind w:right="-20"/>
         <w:jc w:val="both"/>
         <w:rPr>
-          <w:rFonts w:eastAsia="Arial" w:cs="Arial"/>
+          <w:rFonts w:ascii="Arial" w:eastAsia="Arial" w:hAnsi="Arial" w:cs="Arial"/>
+          <w:b/>
+          <w:bCs/>
           <w:sz w:val="24"/>
           <w:szCs w:val="24"/>
         </w:rPr>
       </w:pPr>
       <w:r>
         <w:rPr>
-          <w:rFonts w:eastAsia="Arial" w:cs="Arial"/>
-          <w:sz w:val="24"/>
-          <w:szCs w:val="24"/>
-        </w:rPr>
-        <w:t>In</w:t>
-      </w:r>
-      <w:r>
-        <w:rPr>
-          <w:rFonts w:eastAsia="Arial" w:cs="Arial"/>
-          <w:spacing w:val="1"/>
-          <w:sz w:val="24"/>
-          <w:szCs w:val="24"/>
-        </w:rPr>
-        <w:t xml:space="preserve"> t</w:t>
-      </w:r>
-      <w:r>
-        <w:rPr>
-          <w:rFonts w:eastAsia="Arial" w:cs="Arial"/>
-          <w:spacing w:val="-1"/>
-          <w:sz w:val="24"/>
-          <w:szCs w:val="24"/>
-        </w:rPr>
-        <w:t>h</w:t>
-      </w:r>
-      <w:r>
-        <w:rPr>
-          <w:rFonts w:eastAsia="Arial" w:cs="Arial"/>
-          <w:sz w:val="24"/>
-          <w:szCs w:val="24"/>
-        </w:rPr>
-        <w:t>e</w:t>
-      </w:r>
-      <w:r>
-        <w:rPr>
-          <w:rFonts w:eastAsia="Arial" w:cs="Arial"/>
-          <w:spacing w:val="1"/>
-          <w:sz w:val="24"/>
-          <w:szCs w:val="24"/>
-        </w:rPr>
-        <w:t xml:space="preserve"> </w:t>
-      </w:r>
-      <w:r>
-        <w:rPr>
-          <w:rFonts w:eastAsia="Arial" w:cs="Arial"/>
-          <w:spacing w:val="-1"/>
-          <w:sz w:val="24"/>
-          <w:szCs w:val="24"/>
-        </w:rPr>
-        <w:t>p</w:t>
-      </w:r>
-      <w:r>
-        <w:rPr>
-          <w:rFonts w:eastAsia="Arial" w:cs="Arial"/>
-          <w:spacing w:val="1"/>
-          <w:sz w:val="24"/>
-          <w:szCs w:val="24"/>
-        </w:rPr>
-        <w:t>o</w:t>
-      </w:r>
-      <w:r>
-        <w:rPr>
-          <w:rFonts w:eastAsia="Arial" w:cs="Arial"/>
-          <w:spacing w:val="2"/>
-          <w:sz w:val="24"/>
-          <w:szCs w:val="24"/>
-        </w:rPr>
-        <w:t>p</w:t>
-      </w:r>
-      <w:r>
-        <w:rPr>
-          <w:rFonts w:eastAsia="Arial" w:cs="Arial"/>
-          <w:spacing w:val="-1"/>
-          <w:sz w:val="24"/>
-          <w:szCs w:val="24"/>
-        </w:rPr>
-        <w:t>-u</w:t>
-      </w:r>
-      <w:r>
-        <w:rPr>
-          <w:rFonts w:eastAsia="Arial" w:cs="Arial"/>
-          <w:sz w:val="24"/>
-          <w:szCs w:val="24"/>
-        </w:rPr>
-        <w:t>p</w:t>
-      </w:r>
-      <w:r>
-        <w:rPr>
-          <w:rFonts w:eastAsia="Arial" w:cs="Arial"/>
-          <w:spacing w:val="-1"/>
-          <w:sz w:val="24"/>
-          <w:szCs w:val="24"/>
-        </w:rPr>
-        <w:t xml:space="preserve"> </w:t>
-      </w:r>
-      <w:r>
-        <w:rPr>
-          <w:rFonts w:eastAsia="Arial" w:cs="Arial"/>
-          <w:spacing w:val="1"/>
-          <w:sz w:val="24"/>
-          <w:szCs w:val="24"/>
-        </w:rPr>
-        <w:t>me</w:t>
-      </w:r>
-      <w:r>
-        <w:rPr>
-          <w:rFonts w:eastAsia="Arial" w:cs="Arial"/>
-          <w:spacing w:val="-1"/>
-          <w:sz w:val="24"/>
-          <w:szCs w:val="24"/>
-        </w:rPr>
-        <w:t>n</w:t>
-      </w:r>
-      <w:r>
-        <w:rPr>
-          <w:rFonts w:eastAsia="Arial" w:cs="Arial"/>
-          <w:spacing w:val="1"/>
-          <w:sz w:val="24"/>
-          <w:szCs w:val="24"/>
-        </w:rPr>
-        <w:t>u</w:t>
-      </w:r>
-      <w:r>
-        <w:rPr>
-          <w:rFonts w:eastAsia="Arial" w:cs="Arial"/>
-          <w:sz w:val="24"/>
-          <w:szCs w:val="24"/>
-        </w:rPr>
-        <w:t>,</w:t>
-      </w:r>
-      <w:r>
-        <w:rPr>
-          <w:rFonts w:eastAsia="Arial" w:cs="Arial"/>
-          <w:spacing w:val="1"/>
-          <w:sz w:val="24"/>
-          <w:szCs w:val="24"/>
-        </w:rPr>
-        <w:t xml:space="preserve"> </w:t>
-      </w:r>
-      <w:r>
-        <w:rPr>
-          <w:rFonts w:eastAsia="Arial" w:cs="Arial"/>
-          <w:sz w:val="24"/>
-          <w:szCs w:val="24"/>
-        </w:rPr>
-        <w:t>cl</w:t>
-      </w:r>
-      <w:r>
-        <w:rPr>
-          <w:rFonts w:eastAsia="Arial" w:cs="Arial"/>
-          <w:spacing w:val="-3"/>
-          <w:sz w:val="24"/>
-          <w:szCs w:val="24"/>
-        </w:rPr>
-        <w:t>i</w:t>
-      </w:r>
-      <w:r>
-        <w:rPr>
-          <w:rFonts w:eastAsia="Arial" w:cs="Arial"/>
-          <w:sz w:val="24"/>
-          <w:szCs w:val="24"/>
-        </w:rPr>
-        <w:t>ck</w:t>
-      </w:r>
-      <w:r>
-        <w:rPr>
-          <w:rFonts w:eastAsia="Arial" w:cs="Arial"/>
-          <w:spacing w:val="2"/>
-          <w:sz w:val="24"/>
-          <w:szCs w:val="24"/>
-        </w:rPr>
-        <w:t xml:space="preserve"> </w:t>
-      </w:r>
-      <w:r>
-        <w:rPr>
-          <w:rFonts w:eastAsia="Arial" w:cs="Arial"/>
-          <w:b/>
-          <w:bCs/>
-          <w:sz w:val="24"/>
-          <w:szCs w:val="24"/>
-        </w:rPr>
-        <w:t>Br</w:t>
-      </w:r>
-      <w:r>
-        <w:rPr>
-          <w:rFonts w:eastAsia="Arial" w:cs="Arial"/>
-          <w:b/>
-          <w:bCs/>
-          <w:spacing w:val="-3"/>
-          <w:sz w:val="24"/>
-          <w:szCs w:val="24"/>
-        </w:rPr>
-        <w:t>o</w:t>
-      </w:r>
-      <w:r>
-        <w:rPr>
-          <w:rFonts w:eastAsia="Arial" w:cs="Arial"/>
-          <w:b/>
-          <w:bCs/>
-          <w:spacing w:val="3"/>
-          <w:sz w:val="24"/>
-          <w:szCs w:val="24"/>
-        </w:rPr>
-        <w:t>w</w:t>
-      </w:r>
-      <w:r>
-        <w:rPr>
-          <w:rFonts w:eastAsia="Arial" w:cs="Arial"/>
-          <w:b/>
-          <w:bCs/>
-          <w:spacing w:val="1"/>
-          <w:sz w:val="24"/>
-          <w:szCs w:val="24"/>
-        </w:rPr>
-        <w:t>s</w:t>
-      </w:r>
-      <w:r>
-        <w:rPr>
-          <w:rFonts w:eastAsia="Arial" w:cs="Arial"/>
-          <w:b/>
-          <w:bCs/>
-          <w:sz w:val="24"/>
-          <w:szCs w:val="24"/>
-        </w:rPr>
-        <w:t>e</w:t>
-      </w:r>
-      <w:r>
-        <w:rPr>
-          <w:rFonts w:eastAsia="Arial" w:cs="Arial"/>
-          <w:b/>
-          <w:bCs/>
-          <w:spacing w:val="2"/>
-          <w:sz w:val="24"/>
-          <w:szCs w:val="24"/>
-        </w:rPr>
-        <w:t xml:space="preserve"> </w:t>
-      </w:r>
-      <w:r>
+          <w:rFonts w:ascii="Arial" w:eastAsia="Arial" w:hAnsi="Arial" w:cs="Arial"/>
+          <w:b/>
+          <w:bCs/>
+          <w:sz w:val="24"/>
+          <w:szCs w:val="24"/>
+        </w:rPr>
+        <w:t xml:space="preserve">How to </w:t>
+      </w:r>
+      <w:r>
+        <w:rPr>
+          <w:rFonts w:ascii="Arial" w:eastAsia="Arial" w:hAnsi="Arial" w:cs="Arial"/>
+          <w:b/>
+          <w:bCs/>
+          <w:sz w:val="24"/>
+          <w:szCs w:val="24"/>
+        </w:rPr>
+        <w:t>debug</w:t>
+      </w:r>
+      <w:r>
+        <w:rPr>
+          <w:rFonts w:ascii="Arial" w:eastAsia="Arial" w:hAnsi="Arial" w:cs="Arial"/>
+          <w:b/>
+          <w:bCs/>
+          <w:sz w:val="24"/>
+          <w:szCs w:val="24"/>
+        </w:rPr>
+        <w:t xml:space="preserve"> a page using html</w:t>
+      </w:r>
+    </w:p>
+    <w:p>
+      <w:pPr>
+        <w:spacing w:before="29" w:after="0" w:line="240" w:lineRule="auto"/>
+        <w:ind w:right="1019"/>
         <w:rPr>
           <w:rFonts w:eastAsia="Arial" w:cs="Arial"/>
           <w:spacing w:val="-2"/>
           <w:sz w:val="24"/>
           <w:szCs w:val="24"/>
         </w:rPr>
-        <w:t>t</w:t>
-      </w:r>
-      <w:r>
-        <w:rPr>
-          <w:rFonts w:eastAsia="Arial" w:cs="Arial"/>
-          <w:sz w:val="24"/>
-          <w:szCs w:val="24"/>
-        </w:rPr>
-        <w:t>o</w:t>
-      </w:r>
-      <w:r>
-        <w:rPr>
-          <w:rFonts w:eastAsia="Arial" w:cs="Arial"/>
-          <w:spacing w:val="1"/>
-          <w:sz w:val="24"/>
-          <w:szCs w:val="24"/>
-        </w:rPr>
-        <w:t xml:space="preserve"> </w:t>
-      </w:r>
-      <w:r>
-        <w:rPr>
-          <w:rFonts w:eastAsia="Arial" w:cs="Arial"/>
-          <w:sz w:val="24"/>
-          <w:szCs w:val="24"/>
-        </w:rPr>
-        <w:t>s</w:t>
-      </w:r>
-      <w:r>
-        <w:rPr>
-          <w:rFonts w:eastAsia="Arial" w:cs="Arial"/>
-          <w:spacing w:val="1"/>
-          <w:sz w:val="24"/>
-          <w:szCs w:val="24"/>
-        </w:rPr>
-        <w:t>e</w:t>
-      </w:r>
+      </w:pPr>
       <w:r>
         <w:rPr>
           <w:rFonts w:eastAsia="Arial" w:cs="Arial"/>
@@ -9809,119 +9805,7 @@
           <w:sz w:val="24"/>
           <w:szCs w:val="24"/>
         </w:rPr>
-        <w:t>l</w:t>
-      </w:r>
-      <w:r>
-        <w:rPr>
-          <w:rFonts w:eastAsia="Arial" w:cs="Arial"/>
-          <w:spacing w:val="1"/>
-          <w:sz w:val="24"/>
-          <w:szCs w:val="24"/>
-        </w:rPr>
-        <w:t>e</w:t>
-      </w:r>
-      <w:r>
-        <w:rPr>
-          <w:rFonts w:eastAsia="Arial" w:cs="Arial"/>
-          <w:sz w:val="24"/>
-          <w:szCs w:val="24"/>
-        </w:rPr>
-        <w:t>ct</w:t>
-      </w:r>
-      <w:r>
-        <w:rPr>
-          <w:rFonts w:eastAsia="Arial" w:cs="Arial"/>
-          <w:spacing w:val="1"/>
-          <w:sz w:val="24"/>
-          <w:szCs w:val="24"/>
-        </w:rPr>
-        <w:t xml:space="preserve"> </w:t>
-      </w:r>
-      <w:r>
-        <w:rPr>
-          <w:rFonts w:eastAsia="Arial" w:cs="Arial"/>
-          <w:spacing w:val="-1"/>
-          <w:sz w:val="24"/>
-          <w:szCs w:val="24"/>
-        </w:rPr>
-        <w:t>a</w:t>
-      </w:r>
-      <w:r>
-        <w:rPr>
-          <w:rFonts w:eastAsia="Arial" w:cs="Arial"/>
-          <w:sz w:val="24"/>
-          <w:szCs w:val="24"/>
-        </w:rPr>
-        <w:t>n</w:t>
-      </w:r>
-      <w:r>
-        <w:rPr>
-          <w:rFonts w:eastAsia="Arial" w:cs="Arial"/>
-          <w:spacing w:val="1"/>
-          <w:sz w:val="24"/>
-          <w:szCs w:val="24"/>
-        </w:rPr>
-        <w:t xml:space="preserve"> </w:t>
-      </w:r>
-      <w:r>
-        <w:rPr>
-          <w:rFonts w:eastAsia="Arial" w:cs="Arial"/>
-          <w:sz w:val="24"/>
-          <w:szCs w:val="24"/>
-        </w:rPr>
-        <w:t>i</w:t>
-      </w:r>
-      <w:r>
-        <w:rPr>
-          <w:rFonts w:eastAsia="Arial" w:cs="Arial"/>
-          <w:spacing w:val="1"/>
-          <w:sz w:val="24"/>
-          <w:szCs w:val="24"/>
-        </w:rPr>
-        <w:t>ma</w:t>
-      </w:r>
-      <w:r>
-        <w:rPr>
-          <w:rFonts w:eastAsia="Arial" w:cs="Arial"/>
-          <w:spacing w:val="-1"/>
-          <w:sz w:val="24"/>
-          <w:szCs w:val="24"/>
-        </w:rPr>
-        <w:t>g</w:t>
-      </w:r>
-      <w:r>
-        <w:rPr>
-          <w:rFonts w:eastAsia="Arial" w:cs="Arial"/>
-          <w:sz w:val="24"/>
-          <w:szCs w:val="24"/>
-        </w:rPr>
-        <w:t>e to</w:t>
-      </w:r>
-      <w:r>
-        <w:rPr>
-          <w:rFonts w:eastAsia="Arial" w:cs="Arial"/>
-          <w:spacing w:val="-1"/>
-          <w:sz w:val="24"/>
-          <w:szCs w:val="24"/>
-        </w:rPr>
-        <w:t xml:space="preserve"> </w:t>
-      </w:r>
-      <w:r>
-        <w:rPr>
-          <w:rFonts w:eastAsia="Arial" w:cs="Arial"/>
-          <w:spacing w:val="1"/>
-          <w:sz w:val="24"/>
-          <w:szCs w:val="24"/>
-        </w:rPr>
-        <w:t>up</w:t>
-      </w:r>
-      <w:r>
-        <w:rPr>
-          <w:rFonts w:eastAsia="Arial" w:cs="Arial"/>
-          <w:sz w:val="24"/>
-          <w:szCs w:val="24"/>
-        </w:rPr>
-        <w:t>l</w:t>
+        <w:t>If you are familiar with html it is highly recommended to use it when editing</w:t>
       </w:r>
       <w:r>
         <w:rPr>
@@ -9930,50 +9814,7 @@
           <w:sz w:val="24"/>
           <w:szCs w:val="24"/>
         </w:rPr>
-        <w:t>o</w:t>
-      </w:r>
-      <w:r>
-        <w:rPr>
-          <w:rFonts w:eastAsia="Arial" w:cs="Arial"/>
-          <w:spacing w:val="1"/>
-          <w:sz w:val="24"/>
-          <w:szCs w:val="24"/>
-        </w:rPr>
-        <w:t>a</w:t>
-      </w:r>
-      <w:r>
-        <w:rPr>
-          <w:rFonts w:eastAsia="Arial" w:cs="Arial"/>
-          <w:sz w:val="24"/>
-          <w:szCs w:val="24"/>
-        </w:rPr>
-        <w:t>d</w:t>
-      </w:r>
-      <w:r>
-        <w:rPr>
-          <w:rFonts w:eastAsia="Arial" w:cs="Arial"/>
-          <w:spacing w:val="-1"/>
-          <w:sz w:val="24"/>
-          <w:szCs w:val="24"/>
-        </w:rPr>
-        <w:t xml:space="preserve"> </w:t>
-      </w:r>
-      <w:r>
-        <w:rPr>
-          <w:rFonts w:eastAsia="Arial" w:cs="Arial"/>
-          <w:spacing w:val="3"/>
-          <w:sz w:val="24"/>
-          <w:szCs w:val="24"/>
-        </w:rPr>
-        <w:t>f</w:t>
-      </w:r>
-      <w:r>
-        <w:rPr>
-          <w:rFonts w:eastAsia="Arial" w:cs="Arial"/>
-          <w:sz w:val="24"/>
-          <w:szCs w:val="24"/>
-        </w:rPr>
-        <w:t>r</w:t>
+        <w:t xml:space="preserve"> or especially finding problems with in the code.</w:t>
       </w:r>
       <w:r>
         <w:rPr>
@@ -9982,102 +9823,28 @@
           <w:sz w:val="24"/>
           <w:szCs w:val="24"/>
         </w:rPr>
-        <w:t>o</w:t>
-      </w:r>
-      <w:r>
-        <w:rPr>
-          <w:rFonts w:eastAsia="Arial" w:cs="Arial"/>
-          <w:sz w:val="24"/>
-          <w:szCs w:val="24"/>
-        </w:rPr>
-        <w:t>m</w:t>
-      </w:r>
-      <w:r>
-        <w:rPr>
-          <w:rFonts w:eastAsia="Arial" w:cs="Arial"/>
-          <w:spacing w:val="-1"/>
-          <w:sz w:val="24"/>
-          <w:szCs w:val="24"/>
-        </w:rPr>
-        <w:t xml:space="preserve"> </w:t>
-      </w:r>
-      <w:r>
+        <w:t xml:space="preserve"> Moreover, most problems can only be fixed by editing the html.</w:t>
+      </w:r>
+    </w:p>
+    <w:p>
+      <w:pPr>
+        <w:spacing w:before="29" w:after="0" w:line="240" w:lineRule="auto"/>
+        <w:ind w:right="1019"/>
         <w:rPr>
           <w:rFonts w:eastAsia="Arial" w:cs="Arial"/>
           <w:spacing w:val="-2"/>
           <w:sz w:val="24"/>
           <w:szCs w:val="24"/>
         </w:rPr>
-        <w:t>y</w:t>
-      </w:r>
-      <w:r>
-        <w:rPr>
-          <w:rFonts w:eastAsia="Arial" w:cs="Arial"/>
-          <w:spacing w:val="1"/>
-          <w:sz w:val="24"/>
-          <w:szCs w:val="24"/>
-        </w:rPr>
-        <w:t>ou</w:t>
-      </w:r>
-      <w:r>
-        <w:rPr>
-          <w:rFonts w:eastAsia="Arial" w:cs="Arial"/>
-          <w:sz w:val="24"/>
-          <w:szCs w:val="24"/>
-        </w:rPr>
-        <w:t>r co</w:t>
-      </w:r>
-      <w:r>
-        <w:rPr>
-          <w:rFonts w:eastAsia="Arial" w:cs="Arial"/>
-          <w:spacing w:val="2"/>
-          <w:sz w:val="24"/>
-          <w:szCs w:val="24"/>
-        </w:rPr>
-        <w:t>m</w:t>
-      </w:r>
-      <w:r>
-        <w:rPr>
-          <w:rFonts w:eastAsia="Arial" w:cs="Arial"/>
-          <w:spacing w:val="-1"/>
-          <w:sz w:val="24"/>
-          <w:szCs w:val="24"/>
-        </w:rPr>
-        <w:t>p</w:t>
-      </w:r>
-      <w:r>
-        <w:rPr>
-          <w:rFonts w:eastAsia="Arial" w:cs="Arial"/>
-          <w:spacing w:val="1"/>
-          <w:sz w:val="24"/>
-          <w:szCs w:val="24"/>
-        </w:rPr>
-        <w:t>u</w:t>
-      </w:r>
-      <w:r>
-        <w:rPr>
-          <w:rFonts w:eastAsia="Arial" w:cs="Arial"/>
-          <w:sz w:val="24"/>
-          <w:szCs w:val="24"/>
-        </w:rPr>
-        <w:t>t</w:t>
-      </w:r>
-      <w:r>
-        <w:rPr>
-          <w:rFonts w:eastAsia="Arial" w:cs="Arial"/>
-          <w:spacing w:val="1"/>
-          <w:sz w:val="24"/>
-          <w:szCs w:val="24"/>
-        </w:rPr>
-        <w:t>e</w:t>
-      </w:r>
-      <w:r>
-        <w:rPr>
-          <w:rFonts w:eastAsia="Arial" w:cs="Arial"/>
-          <w:sz w:val="24"/>
-          <w:szCs w:val="24"/>
-        </w:rPr>
-        <w:t>r.</w:t>
+      </w:pPr>
+      <w:r>
+        <w:rPr>
+          <w:rFonts w:eastAsia="Arial" w:cs="Arial"/>
+          <w:spacing w:val="-2"/>
+          <w:sz w:val="24"/>
+          <w:szCs w:val="24"/>
+        </w:rPr>
+        <w:t>On the WYSWYG editor click html</w:t>
       </w:r>
     </w:p>
     <w:p>
@@ -10086,748 +9853,85 @@
         <w:ind w:left="100" w:right="-20"/>
         <w:jc w:val="both"/>
         <w:rPr>
-          <w:rFonts w:eastAsia="Arial" w:cs="Arial"/>
+          <w:rFonts w:ascii="Arial" w:eastAsia="Arial" w:hAnsi="Arial" w:cs="Arial"/>
+          <w:bCs/>
           <w:sz w:val="24"/>
           <w:szCs w:val="24"/>
         </w:rPr>
       </w:pPr>
       <w:r>
         <w:rPr>
-          <w:rFonts w:eastAsia="Arial" w:cs="Arial"/>
-          <w:spacing w:val="-2"/>
-          <w:sz w:val="24"/>
-          <w:szCs w:val="24"/>
-        </w:rPr>
-        <w:t>Y</w:t>
-      </w:r>
-      <w:r>
-        <w:rPr>
-          <w:rFonts w:eastAsia="Arial" w:cs="Arial"/>
-          <w:spacing w:val="1"/>
-          <w:sz w:val="24"/>
-          <w:szCs w:val="24"/>
-        </w:rPr>
-        <w:t>o</w:t>
-      </w:r>
-      <w:r>
-        <w:rPr>
-          <w:rFonts w:eastAsia="Arial" w:cs="Arial"/>
-          <w:sz w:val="24"/>
-          <w:szCs w:val="24"/>
-        </w:rPr>
-        <w:t>u</w:t>
-      </w:r>
-      <w:r>
-        <w:rPr>
-          <w:rFonts w:eastAsia="Arial" w:cs="Arial"/>
-          <w:spacing w:val="1"/>
-          <w:sz w:val="24"/>
-          <w:szCs w:val="24"/>
-        </w:rPr>
-        <w:t xml:space="preserve"> </w:t>
-      </w:r>
-      <w:r>
-        <w:rPr>
-          <w:rFonts w:eastAsia="Arial" w:cs="Arial"/>
-          <w:sz w:val="24"/>
-          <w:szCs w:val="24"/>
-        </w:rPr>
-        <w:t>c</w:t>
-      </w:r>
-      <w:r>
-        <w:rPr>
-          <w:rFonts w:eastAsia="Arial" w:cs="Arial"/>
-          <w:spacing w:val="1"/>
-          <w:sz w:val="24"/>
-          <w:szCs w:val="24"/>
-        </w:rPr>
-        <w:t>a</w:t>
-      </w:r>
-      <w:r>
-        <w:rPr>
-          <w:rFonts w:eastAsia="Arial" w:cs="Arial"/>
-          <w:sz w:val="24"/>
-          <w:szCs w:val="24"/>
-        </w:rPr>
-        <w:t>n</w:t>
-      </w:r>
-      <w:r>
-        <w:rPr>
-          <w:rFonts w:eastAsia="Arial" w:cs="Arial"/>
-          <w:spacing w:val="1"/>
-          <w:sz w:val="24"/>
-          <w:szCs w:val="24"/>
-        </w:rPr>
-        <w:t xml:space="preserve"> </w:t>
-      </w:r>
-      <w:r>
-        <w:rPr>
-          <w:rFonts w:eastAsia="Arial" w:cs="Arial"/>
-          <w:spacing w:val="-2"/>
-          <w:sz w:val="24"/>
-          <w:szCs w:val="24"/>
-        </w:rPr>
-        <w:t>s</w:t>
-      </w:r>
-      <w:r>
-        <w:rPr>
-          <w:rFonts w:eastAsia="Arial" w:cs="Arial"/>
-          <w:spacing w:val="1"/>
-          <w:sz w:val="24"/>
-          <w:szCs w:val="24"/>
-        </w:rPr>
-        <w:t>e</w:t>
-      </w:r>
-      <w:r>
-        <w:rPr>
-          <w:rFonts w:eastAsia="Arial" w:cs="Arial"/>
-          <w:sz w:val="24"/>
-          <w:szCs w:val="24"/>
-        </w:rPr>
-        <w:t>lect</w:t>
-      </w:r>
-      <w:r>
-        <w:rPr>
-          <w:rFonts w:eastAsia="Arial" w:cs="Arial"/>
-          <w:spacing w:val="1"/>
-          <w:sz w:val="24"/>
-          <w:szCs w:val="24"/>
-        </w:rPr>
-        <w:t xml:space="preserve"> </w:t>
-      </w:r>
-      <w:r>
-        <w:rPr>
-          <w:rFonts w:eastAsia="Arial" w:cs="Arial"/>
-          <w:spacing w:val="-1"/>
-          <w:sz w:val="24"/>
-          <w:szCs w:val="24"/>
-        </w:rPr>
-        <w:t>t</w:t>
-      </w:r>
-      <w:r>
-        <w:rPr>
-          <w:rFonts w:eastAsia="Arial" w:cs="Arial"/>
-          <w:spacing w:val="1"/>
-          <w:sz w:val="24"/>
-          <w:szCs w:val="24"/>
-        </w:rPr>
-        <w:t>h</w:t>
-      </w:r>
-      <w:r>
-        <w:rPr>
-          <w:rFonts w:eastAsia="Arial" w:cs="Arial"/>
-          <w:sz w:val="24"/>
-          <w:szCs w:val="24"/>
-        </w:rPr>
-        <w:t xml:space="preserve">e </w:t>
-      </w:r>
-      <w:r>
-        <w:rPr>
-          <w:rFonts w:eastAsia="Arial" w:cs="Arial"/>
-          <w:b/>
-          <w:bCs/>
-          <w:sz w:val="24"/>
-          <w:szCs w:val="24"/>
-        </w:rPr>
-        <w:t>E</w:t>
-      </w:r>
-      <w:r>
-        <w:rPr>
-          <w:rFonts w:eastAsia="Arial" w:cs="Arial"/>
-          <w:b/>
-          <w:bCs/>
-          <w:spacing w:val="-2"/>
-          <w:sz w:val="24"/>
-          <w:szCs w:val="24"/>
-        </w:rPr>
-        <w:t>m</w:t>
-      </w:r>
-      <w:r>
-        <w:rPr>
-          <w:rFonts w:eastAsia="Arial" w:cs="Arial"/>
-          <w:b/>
-          <w:bCs/>
-          <w:sz w:val="24"/>
-          <w:szCs w:val="24"/>
-        </w:rPr>
-        <w:t>bed</w:t>
-      </w:r>
-      <w:r>
-        <w:rPr>
-          <w:rFonts w:eastAsia="Arial" w:cs="Arial"/>
-          <w:b/>
-          <w:bCs/>
-          <w:spacing w:val="1"/>
-          <w:sz w:val="24"/>
-          <w:szCs w:val="24"/>
-        </w:rPr>
-        <w:t xml:space="preserve"> </w:t>
-      </w:r>
-      <w:r>
-        <w:rPr>
-          <w:rFonts w:eastAsia="Arial" w:cs="Arial"/>
-          <w:b/>
-          <w:bCs/>
-          <w:sz w:val="24"/>
-          <w:szCs w:val="24"/>
-        </w:rPr>
-        <w:t>Im</w:t>
-      </w:r>
-      <w:r>
-        <w:rPr>
-          <w:rFonts w:eastAsia="Arial" w:cs="Arial"/>
-          <w:b/>
-          <w:bCs/>
-          <w:spacing w:val="1"/>
-          <w:sz w:val="24"/>
-          <w:szCs w:val="24"/>
-        </w:rPr>
-        <w:t>a</w:t>
-      </w:r>
-      <w:r>
-        <w:rPr>
-          <w:rFonts w:eastAsia="Arial" w:cs="Arial"/>
-          <w:b/>
-          <w:bCs/>
-          <w:sz w:val="24"/>
-          <w:szCs w:val="24"/>
-        </w:rPr>
-        <w:t>g</w:t>
-      </w:r>
-      <w:r>
-        <w:rPr>
-          <w:rFonts w:eastAsia="Arial" w:cs="Arial"/>
-          <w:b/>
-          <w:bCs/>
-          <w:spacing w:val="-2"/>
-          <w:sz w:val="24"/>
-          <w:szCs w:val="24"/>
-        </w:rPr>
-        <w:t>e</w:t>
-      </w:r>
-      <w:r>
-        <w:rPr>
-          <w:rFonts w:eastAsia="Arial" w:cs="Arial"/>
-          <w:b/>
-          <w:bCs/>
-          <w:sz w:val="24"/>
-          <w:szCs w:val="24"/>
-        </w:rPr>
-        <w:t>/</w:t>
-      </w:r>
-      <w:r>
-        <w:rPr>
-          <w:rFonts w:eastAsia="Arial" w:cs="Arial"/>
-          <w:b/>
-          <w:bCs/>
-          <w:spacing w:val="1"/>
-          <w:sz w:val="24"/>
-          <w:szCs w:val="24"/>
-        </w:rPr>
-        <w:t>V</w:t>
-      </w:r>
-      <w:r>
-        <w:rPr>
-          <w:rFonts w:eastAsia="Arial" w:cs="Arial"/>
-          <w:b/>
-          <w:bCs/>
-          <w:sz w:val="24"/>
-          <w:szCs w:val="24"/>
-        </w:rPr>
-        <w:t>id</w:t>
-      </w:r>
-      <w:r>
-        <w:rPr>
-          <w:rFonts w:eastAsia="Arial" w:cs="Arial"/>
-          <w:b/>
-          <w:bCs/>
-          <w:spacing w:val="1"/>
-          <w:sz w:val="24"/>
-          <w:szCs w:val="24"/>
-        </w:rPr>
-        <w:t>e</w:t>
-      </w:r>
-      <w:r>
-        <w:rPr>
-          <w:rFonts w:eastAsia="Arial" w:cs="Arial"/>
-          <w:b/>
-          <w:bCs/>
-          <w:sz w:val="24"/>
-          <w:szCs w:val="24"/>
-        </w:rPr>
-        <w:t xml:space="preserve">o </w:t>
-      </w:r>
-      <w:r>
-        <w:rPr>
-          <w:rFonts w:eastAsia="Arial" w:cs="Arial"/>
-          <w:sz w:val="24"/>
-          <w:szCs w:val="24"/>
-        </w:rPr>
-        <w:t>t</w:t>
-      </w:r>
-      <w:r>
-        <w:rPr>
-          <w:rFonts w:eastAsia="Arial" w:cs="Arial"/>
-          <w:spacing w:val="1"/>
-          <w:sz w:val="24"/>
-          <w:szCs w:val="24"/>
-        </w:rPr>
-        <w:t>a</w:t>
-      </w:r>
-      <w:r>
-        <w:rPr>
-          <w:rFonts w:eastAsia="Arial" w:cs="Arial"/>
-          <w:sz w:val="24"/>
-          <w:szCs w:val="24"/>
-        </w:rPr>
-        <w:t>b</w:t>
-      </w:r>
-      <w:r>
-        <w:rPr>
-          <w:rFonts w:eastAsia="Arial" w:cs="Arial"/>
-          <w:spacing w:val="-1"/>
-          <w:sz w:val="24"/>
-          <w:szCs w:val="24"/>
-        </w:rPr>
-        <w:t xml:space="preserve"> t</w:t>
-      </w:r>
-      <w:r>
-        <w:rPr>
-          <w:rFonts w:eastAsia="Arial" w:cs="Arial"/>
-          <w:sz w:val="24"/>
-          <w:szCs w:val="24"/>
-        </w:rPr>
-        <w:t>o</w:t>
-      </w:r>
-      <w:r>
-        <w:rPr>
-          <w:rFonts w:eastAsia="Arial" w:cs="Arial"/>
-          <w:spacing w:val="1"/>
-          <w:sz w:val="24"/>
-          <w:szCs w:val="24"/>
-        </w:rPr>
-        <w:t xml:space="preserve"> a</w:t>
-      </w:r>
-      <w:r>
-        <w:rPr>
-          <w:rFonts w:eastAsia="Arial" w:cs="Arial"/>
-          <w:spacing w:val="-1"/>
-          <w:sz w:val="24"/>
-          <w:szCs w:val="24"/>
-        </w:rPr>
-        <w:t>d</w:t>
-      </w:r>
-      <w:r>
-        <w:rPr>
-          <w:rFonts w:eastAsia="Arial" w:cs="Arial"/>
-          <w:sz w:val="24"/>
-          <w:szCs w:val="24"/>
-        </w:rPr>
-        <w:t>d</w:t>
-      </w:r>
-      <w:r>
-        <w:rPr>
-          <w:rFonts w:eastAsia="Arial" w:cs="Arial"/>
-          <w:spacing w:val="1"/>
-          <w:sz w:val="24"/>
-          <w:szCs w:val="24"/>
-        </w:rPr>
-        <w:t xml:space="preserve"> </w:t>
-      </w:r>
-      <w:r>
-        <w:rPr>
-          <w:rFonts w:eastAsia="Arial" w:cs="Arial"/>
-          <w:sz w:val="24"/>
-          <w:szCs w:val="24"/>
-        </w:rPr>
-        <w:t>a</w:t>
-      </w:r>
-      <w:r>
-        <w:rPr>
-          <w:rFonts w:eastAsia="Arial" w:cs="Arial"/>
-          <w:spacing w:val="-1"/>
-          <w:sz w:val="24"/>
-          <w:szCs w:val="24"/>
-        </w:rPr>
-        <w:t xml:space="preserve"> </w:t>
-      </w:r>
-      <w:proofErr w:type="spellStart"/>
-      <w:r>
-        <w:rPr>
-          <w:rFonts w:eastAsia="Arial" w:cs="Arial"/>
-          <w:spacing w:val="-1"/>
-          <w:sz w:val="24"/>
-          <w:szCs w:val="24"/>
-        </w:rPr>
-        <w:t>Y</w:t>
-      </w:r>
-      <w:r>
-        <w:rPr>
-          <w:rFonts w:eastAsia="Arial" w:cs="Arial"/>
-          <w:spacing w:val="1"/>
-          <w:sz w:val="24"/>
-          <w:szCs w:val="24"/>
-        </w:rPr>
-        <w:t>ou</w:t>
-      </w:r>
-      <w:r>
-        <w:rPr>
-          <w:rFonts w:eastAsia="Arial" w:cs="Arial"/>
-          <w:sz w:val="24"/>
-          <w:szCs w:val="24"/>
-        </w:rPr>
-        <w:t>t</w:t>
-      </w:r>
-      <w:r>
-        <w:rPr>
-          <w:rFonts w:eastAsia="Arial" w:cs="Arial"/>
-          <w:spacing w:val="-1"/>
-          <w:sz w:val="24"/>
-          <w:szCs w:val="24"/>
-        </w:rPr>
-        <w:t>u</w:t>
-      </w:r>
-      <w:r>
-        <w:rPr>
-          <w:rFonts w:eastAsia="Arial" w:cs="Arial"/>
-          <w:spacing w:val="1"/>
-          <w:sz w:val="24"/>
-          <w:szCs w:val="24"/>
-        </w:rPr>
-        <w:t>b</w:t>
-      </w:r>
-      <w:r>
-        <w:rPr>
-          <w:rFonts w:eastAsia="Arial" w:cs="Arial"/>
-          <w:sz w:val="24"/>
-          <w:szCs w:val="24"/>
-        </w:rPr>
-        <w:t>e</w:t>
-      </w:r>
-      <w:proofErr w:type="spellEnd"/>
-      <w:r>
-        <w:rPr>
-          <w:rFonts w:eastAsia="Arial" w:cs="Arial"/>
-          <w:spacing w:val="1"/>
-          <w:sz w:val="24"/>
-          <w:szCs w:val="24"/>
-        </w:rPr>
-        <w:t xml:space="preserve"> </w:t>
-      </w:r>
-      <w:r>
-        <w:rPr>
-          <w:rFonts w:eastAsia="Arial" w:cs="Arial"/>
-          <w:spacing w:val="-2"/>
-          <w:sz w:val="24"/>
-          <w:szCs w:val="24"/>
-        </w:rPr>
-        <w:t>v</w:t>
-      </w:r>
-      <w:r>
-        <w:rPr>
-          <w:rFonts w:eastAsia="Arial" w:cs="Arial"/>
-          <w:sz w:val="24"/>
-          <w:szCs w:val="24"/>
-        </w:rPr>
-        <w:t>id</w:t>
-      </w:r>
-      <w:r>
-        <w:rPr>
-          <w:rFonts w:eastAsia="Arial" w:cs="Arial"/>
-          <w:spacing w:val="1"/>
-          <w:sz w:val="24"/>
-          <w:szCs w:val="24"/>
-        </w:rPr>
-        <w:t>e</w:t>
-      </w:r>
-      <w:r>
-        <w:rPr>
-          <w:rFonts w:eastAsia="Arial" w:cs="Arial"/>
-          <w:sz w:val="24"/>
-          <w:szCs w:val="24"/>
-        </w:rPr>
-        <w:t>o</w:t>
-      </w:r>
-      <w:r>
-        <w:rPr>
-          <w:rFonts w:eastAsia="Arial" w:cs="Arial"/>
-          <w:spacing w:val="-1"/>
-          <w:sz w:val="24"/>
-          <w:szCs w:val="24"/>
-        </w:rPr>
-        <w:t xml:space="preserve"> </w:t>
-      </w:r>
-      <w:r>
-        <w:rPr>
-          <w:rFonts w:eastAsia="Arial" w:cs="Arial"/>
-          <w:spacing w:val="1"/>
-          <w:sz w:val="24"/>
-          <w:szCs w:val="24"/>
-        </w:rPr>
-        <w:t>o</w:t>
-      </w:r>
-      <w:r>
-        <w:rPr>
-          <w:rFonts w:eastAsia="Arial" w:cs="Arial"/>
-          <w:sz w:val="24"/>
-          <w:szCs w:val="24"/>
-        </w:rPr>
-        <w:t>r</w:t>
-      </w:r>
-      <w:r>
-        <w:rPr>
-          <w:rFonts w:eastAsia="Arial" w:cs="Arial"/>
-          <w:spacing w:val="3"/>
-          <w:sz w:val="24"/>
-          <w:szCs w:val="24"/>
-        </w:rPr>
-        <w:t xml:space="preserve"> </w:t>
-      </w:r>
-      <w:r>
-        <w:rPr>
-          <w:rFonts w:eastAsia="Arial" w:cs="Arial"/>
-          <w:b/>
-          <w:bCs/>
-          <w:sz w:val="24"/>
-          <w:szCs w:val="24"/>
-        </w:rPr>
-        <w:t>Br</w:t>
-      </w:r>
-      <w:r>
-        <w:rPr>
-          <w:rFonts w:eastAsia="Arial" w:cs="Arial"/>
-          <w:b/>
-          <w:bCs/>
-          <w:spacing w:val="-3"/>
-          <w:sz w:val="24"/>
-          <w:szCs w:val="24"/>
-        </w:rPr>
-        <w:t>o</w:t>
-      </w:r>
-      <w:r>
-        <w:rPr>
-          <w:rFonts w:eastAsia="Arial" w:cs="Arial"/>
-          <w:b/>
-          <w:bCs/>
-          <w:spacing w:val="3"/>
-          <w:sz w:val="24"/>
-          <w:szCs w:val="24"/>
-        </w:rPr>
-        <w:t>w</w:t>
-      </w:r>
-      <w:r>
-        <w:rPr>
-          <w:rFonts w:eastAsia="Arial" w:cs="Arial"/>
-          <w:b/>
-          <w:bCs/>
-          <w:spacing w:val="1"/>
-          <w:sz w:val="24"/>
-          <w:szCs w:val="24"/>
-        </w:rPr>
-        <w:t>s</w:t>
-      </w:r>
-      <w:r>
-        <w:rPr>
-          <w:rFonts w:eastAsia="Arial" w:cs="Arial"/>
-          <w:b/>
-          <w:bCs/>
-          <w:sz w:val="24"/>
-          <w:szCs w:val="24"/>
-        </w:rPr>
-        <w:t>e</w:t>
-      </w:r>
-      <w:r>
-        <w:rPr>
-          <w:rFonts w:eastAsia="Arial" w:cs="Arial"/>
-          <w:b/>
-          <w:bCs/>
-          <w:spacing w:val="1"/>
-          <w:sz w:val="24"/>
-          <w:szCs w:val="24"/>
-        </w:rPr>
-        <w:t xml:space="preserve"> </w:t>
-      </w:r>
-      <w:r>
-        <w:rPr>
-          <w:rFonts w:eastAsia="Arial" w:cs="Arial"/>
-          <w:b/>
-          <w:bCs/>
-          <w:spacing w:val="-2"/>
-          <w:sz w:val="24"/>
-          <w:szCs w:val="24"/>
-        </w:rPr>
-        <w:t>L</w:t>
-      </w:r>
-      <w:r>
-        <w:rPr>
-          <w:rFonts w:eastAsia="Arial" w:cs="Arial"/>
-          <w:b/>
-          <w:bCs/>
-          <w:sz w:val="24"/>
-          <w:szCs w:val="24"/>
-        </w:rPr>
-        <w:t>ibr</w:t>
-      </w:r>
-      <w:r>
-        <w:rPr>
-          <w:rFonts w:eastAsia="Arial" w:cs="Arial"/>
-          <w:b/>
-          <w:bCs/>
-          <w:spacing w:val="1"/>
-          <w:sz w:val="24"/>
-          <w:szCs w:val="24"/>
-        </w:rPr>
-        <w:t>a</w:t>
-      </w:r>
-      <w:r>
-        <w:rPr>
-          <w:rFonts w:eastAsia="Arial" w:cs="Arial"/>
-          <w:b/>
-          <w:bCs/>
-          <w:spacing w:val="2"/>
-          <w:sz w:val="24"/>
-          <w:szCs w:val="24"/>
-        </w:rPr>
-        <w:t>r</w:t>
-      </w:r>
-      <w:r>
-        <w:rPr>
-          <w:rFonts w:eastAsia="Arial" w:cs="Arial"/>
-          <w:b/>
-          <w:bCs/>
-          <w:sz w:val="24"/>
-          <w:szCs w:val="24"/>
-        </w:rPr>
-        <w:t>y</w:t>
-      </w:r>
-      <w:r>
-        <w:rPr>
-          <w:rFonts w:eastAsia="Arial" w:cs="Arial"/>
-          <w:sz w:val="24"/>
-          <w:szCs w:val="24"/>
-        </w:rPr>
-        <w:t xml:space="preserve"> </w:t>
-      </w:r>
-      <w:r>
-        <w:rPr>
-          <w:rFonts w:eastAsia="Arial" w:cs="Arial"/>
-          <w:sz w:val="24"/>
-          <w:szCs w:val="24"/>
-        </w:rPr>
-        <w:t>to</w:t>
-      </w:r>
-      <w:r>
-        <w:rPr>
-          <w:rFonts w:eastAsia="Arial" w:cs="Arial"/>
-          <w:spacing w:val="1"/>
-          <w:sz w:val="24"/>
-          <w:szCs w:val="24"/>
-        </w:rPr>
-        <w:t xml:space="preserve"> </w:t>
-      </w:r>
-      <w:r>
-        <w:rPr>
-          <w:rFonts w:eastAsia="Arial" w:cs="Arial"/>
-          <w:spacing w:val="-1"/>
-          <w:sz w:val="24"/>
-          <w:szCs w:val="24"/>
-        </w:rPr>
-        <w:t>a</w:t>
-      </w:r>
-      <w:r>
-        <w:rPr>
-          <w:rFonts w:eastAsia="Arial" w:cs="Arial"/>
-          <w:spacing w:val="1"/>
-          <w:sz w:val="24"/>
-          <w:szCs w:val="24"/>
-        </w:rPr>
-        <w:t>d</w:t>
-      </w:r>
-      <w:r>
-        <w:rPr>
-          <w:rFonts w:eastAsia="Arial" w:cs="Arial"/>
-          <w:sz w:val="24"/>
-          <w:szCs w:val="24"/>
-        </w:rPr>
-        <w:t>d</w:t>
-      </w:r>
-      <w:r>
-        <w:rPr>
-          <w:rFonts w:eastAsia="Arial" w:cs="Arial"/>
-          <w:spacing w:val="-1"/>
-          <w:sz w:val="24"/>
-          <w:szCs w:val="24"/>
-        </w:rPr>
-        <w:t xml:space="preserve"> </w:t>
-      </w:r>
-      <w:r>
-        <w:rPr>
-          <w:rFonts w:eastAsia="Arial" w:cs="Arial"/>
-          <w:spacing w:val="1"/>
-          <w:sz w:val="24"/>
-          <w:szCs w:val="24"/>
-        </w:rPr>
-        <w:t>e</w:t>
-      </w:r>
-      <w:r>
-        <w:rPr>
-          <w:rFonts w:eastAsia="Arial" w:cs="Arial"/>
-          <w:spacing w:val="-2"/>
-          <w:sz w:val="24"/>
-          <w:szCs w:val="24"/>
-        </w:rPr>
-        <w:t>x</w:t>
-      </w:r>
-      <w:r>
-        <w:rPr>
-          <w:rFonts w:eastAsia="Arial" w:cs="Arial"/>
-          <w:sz w:val="24"/>
-          <w:szCs w:val="24"/>
-        </w:rPr>
-        <w:t>isting</w:t>
-      </w:r>
-      <w:r>
-        <w:rPr>
-          <w:rFonts w:eastAsia="Arial" w:cs="Arial"/>
-          <w:spacing w:val="-1"/>
-          <w:sz w:val="24"/>
-          <w:szCs w:val="24"/>
-        </w:rPr>
-        <w:t xml:space="preserve"> </w:t>
-      </w:r>
-      <w:r>
-        <w:rPr>
-          <w:rFonts w:eastAsia="Arial" w:cs="Arial"/>
-          <w:spacing w:val="1"/>
-          <w:sz w:val="24"/>
-          <w:szCs w:val="24"/>
-        </w:rPr>
-        <w:t>a</w:t>
-      </w:r>
-      <w:r>
-        <w:rPr>
-          <w:rFonts w:eastAsia="Arial" w:cs="Arial"/>
-          <w:sz w:val="24"/>
-          <w:szCs w:val="24"/>
-        </w:rPr>
-        <w:t>ss</w:t>
-      </w:r>
-      <w:r>
-        <w:rPr>
-          <w:rFonts w:eastAsia="Arial" w:cs="Arial"/>
-          <w:spacing w:val="1"/>
-          <w:sz w:val="24"/>
-          <w:szCs w:val="24"/>
-        </w:rPr>
-        <w:t>e</w:t>
-      </w:r>
-      <w:r>
-        <w:rPr>
-          <w:rFonts w:eastAsia="Arial" w:cs="Arial"/>
-          <w:sz w:val="24"/>
-          <w:szCs w:val="24"/>
-        </w:rPr>
-        <w:t>ts.</w:t>
+          <w:rFonts w:ascii="Arial" w:eastAsia="Arial" w:hAnsi="Arial" w:cs="Arial"/>
+          <w:bCs/>
+          <w:noProof/>
+          <w:sz w:val="24"/>
+          <w:szCs w:val="24"/>
+        </w:rPr>
+        <w:drawing>
+          <wp:inline distT="0" distB="0" distL="0" distR="0">
+            <wp:extent cx="5908040" cy="469265"/>
+            <wp:effectExtent l="0" t="0" r="0" b="6985"/>
+            <wp:docPr id="1" name="Picture 1"/>
+            <wp:cNvGraphicFramePr>
+              <a:graphicFrameLocks xmlns:a="http://schemas.openxmlformats.org/drawingml/2006/main" noChangeAspect="1"/>
+            </wp:cNvGraphicFramePr>
+            <a:graphic xmlns:a="http://schemas.openxmlformats.org/drawingml/2006/main">
+              <a:graphicData uri="http://schemas.openxmlformats.org/drawingml/2006/picture">
+                <pic:pic xmlns:pic="http://schemas.openxmlformats.org/drawingml/2006/picture">
+                  <pic:nvPicPr>
+                    <pic:cNvPr id="0" name="Picture 1"/>
+                    <pic:cNvPicPr>
+                      <a:picLocks noChangeAspect="1" noChangeArrowheads="1"/>
+                    </pic:cNvPicPr>
+                  </pic:nvPicPr>
+                  <pic:blipFill>
+                    <a:blip r:embed="rId19">
+                      <a:extLst>
+                        <a:ext uri="{28A0092B-C50C-407E-A947-70E740481C1C}">
+                          <a14:useLocalDpi xmlns:a14="http://schemas.microsoft.com/office/drawing/2010/main" val="0"/>
+                        </a:ext>
+                      </a:extLst>
+                    </a:blip>
+                    <a:srcRect/>
+                    <a:stretch>
+                      <a:fillRect/>
+                    </a:stretch>
+                  </pic:blipFill>
+                  <pic:spPr bwMode="auto">
+                    <a:xfrm>
+                      <a:off x="0" y="0"/>
+                      <a:ext cx="5908040" cy="469265"/>
+                    </a:xfrm>
+                    <a:prstGeom prst="rect">
+                      <a:avLst/>
+                    </a:prstGeom>
+                    <a:noFill/>
+                    <a:ln>
+                      <a:noFill/>
+                    </a:ln>
+                  </pic:spPr>
+                </pic:pic>
+              </a:graphicData>
+            </a:graphic>
+          </wp:inline>
+        </w:drawing>
+      </w:r>
+    </w:p>
+    <w:p>
+      <w:pPr>
+        <w:spacing w:before="16" w:after="0" w:line="260" w:lineRule="exact"/>
+        <w:jc w:val="both"/>
+        <w:rPr>
+          <w:sz w:val="26"/>
+          <w:szCs w:val="26"/>
+        </w:rPr>
+      </w:pPr>
+      <w:r>
+        <w:rPr>
+          <w:sz w:val="26"/>
+          <w:szCs w:val="26"/>
+        </w:rPr>
+        <w:t xml:space="preserve"> Then you will see something like this </w:t>
       </w:r>
     </w:p>
     <w:p>
@@ -10847,6 +9951,359 @@
         <w:jc w:val="both"/>
         <w:rPr>
           <w:rFonts w:ascii="Arial" w:eastAsia="Arial" w:hAnsi="Arial" w:cs="Arial"/>
+          <w:b/>
+          <w:bCs/>
+          <w:spacing w:val="-5"/>
+          <w:sz w:val="24"/>
+          <w:szCs w:val="24"/>
+        </w:rPr>
+      </w:pPr>
+      <w:r>
+        <w:rPr>
+          <w:noProof/>
+          <w:sz w:val="26"/>
+          <w:szCs w:val="26"/>
+        </w:rPr>
+        <w:lastRenderedPageBreak/>
+        <w:drawing>
+          <wp:inline distT="0" distB="0" distL="0" distR="0" wp14:anchorId="71E5B460" wp14:editId="1445B027">
+            <wp:extent cx="6066790" cy="2250440"/>
+            <wp:effectExtent l="0" t="0" r="0" b="0"/>
+            <wp:docPr id="2" name="Picture 2" descr="C:\Users\jzzheng\Pictures\rawhtml.PNG"/>
+            <wp:cNvGraphicFramePr>
+              <a:graphicFrameLocks xmlns:a="http://schemas.openxmlformats.org/drawingml/2006/main" noChangeAspect="1"/>
+            </wp:cNvGraphicFramePr>
+            <a:graphic xmlns:a="http://schemas.openxmlformats.org/drawingml/2006/main">
+              <a:graphicData uri="http://schemas.openxmlformats.org/drawingml/2006/picture">
+                <pic:pic xmlns:pic="http://schemas.openxmlformats.org/drawingml/2006/picture">
+                  <pic:nvPicPr>
+                    <pic:cNvPr id="0" name="Picture 2" descr="C:\Users\jzzheng\Pictures\rawhtml.PNG"/>
+                    <pic:cNvPicPr>
+                      <a:picLocks noChangeAspect="1" noChangeArrowheads="1"/>
+                    </pic:cNvPicPr>
+                  </pic:nvPicPr>
+                  <pic:blipFill>
+                    <a:blip r:embed="rId20" cstate="print">
+                      <a:extLst>
+                        <a:ext uri="{28A0092B-C50C-407E-A947-70E740481C1C}">
+                          <a14:useLocalDpi xmlns:a14="http://schemas.microsoft.com/office/drawing/2010/main" val="0"/>
+                        </a:ext>
+                      </a:extLst>
+                    </a:blip>
+                    <a:srcRect/>
+                    <a:stretch>
+                      <a:fillRect/>
+                    </a:stretch>
+                  </pic:blipFill>
+                  <pic:spPr bwMode="auto">
+                    <a:xfrm>
+                      <a:off x="0" y="0"/>
+                      <a:ext cx="6066790" cy="2250440"/>
+                    </a:xfrm>
+                    <a:prstGeom prst="rect">
+                      <a:avLst/>
+                    </a:prstGeom>
+                    <a:noFill/>
+                    <a:ln>
+                      <a:noFill/>
+                    </a:ln>
+                  </pic:spPr>
+                </pic:pic>
+              </a:graphicData>
+            </a:graphic>
+          </wp:inline>
+        </w:drawing>
+      </w:r>
+    </w:p>
+    <w:p>
+      <w:pPr>
+        <w:spacing w:after="0" w:line="240" w:lineRule="auto"/>
+        <w:ind w:left="100" w:right="-20"/>
+        <w:jc w:val="both"/>
+        <w:rPr>
+          <w:rFonts w:ascii="Arial" w:eastAsia="Arial" w:hAnsi="Arial" w:cs="Arial"/>
+          <w:b/>
+          <w:bCs/>
+          <w:spacing w:val="-5"/>
+          <w:sz w:val="24"/>
+          <w:szCs w:val="24"/>
+        </w:rPr>
+      </w:pPr>
+    </w:p>
+    <w:p>
+      <w:pPr>
+        <w:spacing w:before="29" w:after="0" w:line="240" w:lineRule="auto"/>
+        <w:ind w:right="1019"/>
+        <w:rPr>
+          <w:rFonts w:eastAsia="Arial" w:cs="Arial"/>
+          <w:spacing w:val="-2"/>
+          <w:sz w:val="24"/>
+          <w:szCs w:val="24"/>
+        </w:rPr>
+      </w:pPr>
+      <w:r>
+        <w:rPr>
+          <w:rFonts w:eastAsia="Arial" w:cs="Arial"/>
+          <w:spacing w:val="-2"/>
+          <w:sz w:val="24"/>
+          <w:szCs w:val="24"/>
+        </w:rPr>
+        <w:t>This is very messy and you will have a difficult time editing in here.</w:t>
+      </w:r>
+    </w:p>
+    <w:p>
+      <w:pPr>
+        <w:spacing w:before="29" w:after="0" w:line="240" w:lineRule="auto"/>
+        <w:ind w:right="1019"/>
+        <w:rPr>
+          <w:rFonts w:eastAsia="Arial" w:cs="Arial"/>
+          <w:spacing w:val="-2"/>
+          <w:sz w:val="24"/>
+          <w:szCs w:val="24"/>
+        </w:rPr>
+      </w:pPr>
+      <w:r>
+        <w:rPr>
+          <w:rFonts w:eastAsia="Arial" w:cs="Arial"/>
+          <w:spacing w:val="-2"/>
+          <w:sz w:val="24"/>
+          <w:szCs w:val="24"/>
+        </w:rPr>
+        <w:t>From here you can use any online tool called “html organizer”, just google it.</w:t>
+      </w:r>
+    </w:p>
+    <w:p>
+      <w:pPr>
+        <w:spacing w:before="29" w:after="0" w:line="240" w:lineRule="auto"/>
+        <w:ind w:right="1019"/>
+        <w:rPr>
+          <w:rFonts w:eastAsia="Arial" w:cs="Arial"/>
+          <w:spacing w:val="-2"/>
+          <w:sz w:val="24"/>
+          <w:szCs w:val="24"/>
+        </w:rPr>
+      </w:pPr>
+      <w:r>
+        <w:rPr>
+          <w:rFonts w:eastAsia="Arial" w:cs="Arial"/>
+          <w:spacing w:val="-2"/>
+          <w:sz w:val="24"/>
+          <w:szCs w:val="24"/>
+        </w:rPr>
+        <w:t>Example: http://www.dirtymarkup.com/</w:t>
+      </w:r>
+    </w:p>
+    <w:p>
+      <w:pPr>
+        <w:spacing w:before="29" w:after="0" w:line="240" w:lineRule="auto"/>
+        <w:ind w:right="1019"/>
+        <w:rPr>
+          <w:rFonts w:eastAsia="Arial" w:cs="Arial"/>
+          <w:spacing w:val="-2"/>
+          <w:sz w:val="24"/>
+          <w:szCs w:val="24"/>
+        </w:rPr>
+      </w:pPr>
+      <w:r>
+        <w:rPr>
+          <w:rFonts w:eastAsia="Arial" w:cs="Arial"/>
+          <w:spacing w:val="-2"/>
+          <w:sz w:val="24"/>
+          <w:szCs w:val="24"/>
+        </w:rPr>
+        <w:t xml:space="preserve">Copy and paste the content </w:t>
+      </w:r>
+      <w:r>
+        <w:rPr>
+          <w:rFonts w:eastAsia="Arial" w:cs="Arial"/>
+          <w:spacing w:val="-2"/>
+          <w:sz w:val="24"/>
+          <w:szCs w:val="24"/>
+        </w:rPr>
+        <w:t>to a notepad or a place to save it in case you mess up.</w:t>
+      </w:r>
+    </w:p>
+    <w:p>
+      <w:pPr>
+        <w:spacing w:before="29" w:after="0" w:line="240" w:lineRule="auto"/>
+        <w:ind w:right="1019"/>
+        <w:rPr>
+          <w:rFonts w:eastAsia="Arial" w:cs="Arial"/>
+          <w:spacing w:val="-2"/>
+          <w:sz w:val="24"/>
+          <w:szCs w:val="24"/>
+        </w:rPr>
+      </w:pPr>
+      <w:r>
+        <w:rPr>
+          <w:rFonts w:eastAsia="Arial" w:cs="Arial"/>
+          <w:spacing w:val="-2"/>
+          <w:sz w:val="24"/>
+          <w:szCs w:val="24"/>
+        </w:rPr>
+        <w:t>T</w:t>
+      </w:r>
+      <w:r>
+        <w:rPr>
+          <w:rFonts w:eastAsia="Arial" w:cs="Arial"/>
+          <w:spacing w:val="-2"/>
+          <w:sz w:val="24"/>
+          <w:szCs w:val="24"/>
+        </w:rPr>
+        <w:t xml:space="preserve">hen you can </w:t>
+      </w:r>
+      <w:r>
+        <w:rPr>
+          <w:rFonts w:eastAsia="Arial" w:cs="Arial"/>
+          <w:spacing w:val="-2"/>
+          <w:sz w:val="24"/>
+          <w:szCs w:val="24"/>
+        </w:rPr>
+        <w:t xml:space="preserve">paste it to the cleaner and </w:t>
+      </w:r>
+      <w:r>
+        <w:rPr>
+          <w:rFonts w:eastAsia="Arial" w:cs="Arial"/>
+          <w:spacing w:val="-2"/>
+          <w:sz w:val="24"/>
+          <w:szCs w:val="24"/>
+        </w:rPr>
+        <w:t>clean it and it will look like this.</w:t>
+      </w:r>
+    </w:p>
+    <w:p>
+      <w:pPr>
+        <w:spacing w:after="0" w:line="240" w:lineRule="auto"/>
+        <w:ind w:left="100" w:right="-20"/>
+        <w:jc w:val="both"/>
+        <w:rPr>
+          <w:rFonts w:ascii="Arial" w:eastAsia="Arial" w:hAnsi="Arial" w:cs="Arial"/>
+          <w:bCs/>
+          <w:spacing w:val="-5"/>
+          <w:sz w:val="24"/>
+          <w:szCs w:val="24"/>
+        </w:rPr>
+      </w:pPr>
+      <w:r>
+        <w:rPr>
+          <w:rFonts w:ascii="Arial" w:eastAsia="Arial" w:hAnsi="Arial" w:cs="Arial"/>
+          <w:bCs/>
+          <w:noProof/>
+          <w:spacing w:val="-5"/>
+          <w:sz w:val="24"/>
+          <w:szCs w:val="24"/>
+        </w:rPr>
+        <w:drawing>
+          <wp:inline distT="0" distB="0" distL="0" distR="0">
+            <wp:extent cx="6059170" cy="2075180"/>
+            <wp:effectExtent l="0" t="0" r="0" b="1270"/>
+            <wp:docPr id="3" name="Picture 3" descr="C:\Users\jzzheng\Pictures\cleanhtml.PNG"/>
+            <wp:cNvGraphicFramePr>
+              <a:graphicFrameLocks xmlns:a="http://schemas.openxmlformats.org/drawingml/2006/main" noChangeAspect="1"/>
+            </wp:cNvGraphicFramePr>
+            <a:graphic xmlns:a="http://schemas.openxmlformats.org/drawingml/2006/main">
+              <a:graphicData uri="http://schemas.openxmlformats.org/drawingml/2006/picture">
+                <pic:pic xmlns:pic="http://schemas.openxmlformats.org/drawingml/2006/picture">
+                  <pic:nvPicPr>
+                    <pic:cNvPr id="0" name="Picture 3" descr="C:\Users\jzzheng\Pictures\cleanhtml.PNG"/>
+                    <pic:cNvPicPr>
+                      <a:picLocks noChangeAspect="1" noChangeArrowheads="1"/>
+                    </pic:cNvPicPr>
+                  </pic:nvPicPr>
+                  <pic:blipFill>
+                    <a:blip r:embed="rId21" cstate="print">
+                      <a:extLst>
+                        <a:ext uri="{28A0092B-C50C-407E-A947-70E740481C1C}">
+                          <a14:useLocalDpi xmlns:a14="http://schemas.microsoft.com/office/drawing/2010/main" val="0"/>
+                        </a:ext>
+                      </a:extLst>
+                    </a:blip>
+                    <a:srcRect/>
+                    <a:stretch>
+                      <a:fillRect/>
+                    </a:stretch>
+                  </pic:blipFill>
+                  <pic:spPr bwMode="auto">
+                    <a:xfrm>
+                      <a:off x="0" y="0"/>
+                      <a:ext cx="6059170" cy="2075180"/>
+                    </a:xfrm>
+                    <a:prstGeom prst="rect">
+                      <a:avLst/>
+                    </a:prstGeom>
+                    <a:noFill/>
+                    <a:ln>
+                      <a:noFill/>
+                    </a:ln>
+                  </pic:spPr>
+                </pic:pic>
+              </a:graphicData>
+            </a:graphic>
+          </wp:inline>
+        </w:drawing>
+      </w:r>
+    </w:p>
+    <w:p>
+      <w:pPr>
+        <w:spacing w:before="29" w:after="0" w:line="240" w:lineRule="auto"/>
+        <w:ind w:right="1019"/>
+        <w:rPr>
+          <w:rFonts w:eastAsia="Arial" w:cs="Arial"/>
+          <w:spacing w:val="-2"/>
+          <w:sz w:val="24"/>
+          <w:szCs w:val="24"/>
+        </w:rPr>
+      </w:pPr>
+      <w:r>
+        <w:rPr>
+          <w:rFonts w:eastAsia="Arial" w:cs="Arial"/>
+          <w:spacing w:val="-2"/>
+          <w:sz w:val="24"/>
+          <w:szCs w:val="24"/>
+        </w:rPr>
+        <w:t xml:space="preserve">You should do editing here and paste it back to the </w:t>
+      </w:r>
+      <w:r>
+        <w:rPr>
+          <w:rFonts w:eastAsia="Arial" w:cs="Arial"/>
+          <w:spacing w:val="-2"/>
+          <w:sz w:val="24"/>
+          <w:szCs w:val="24"/>
+        </w:rPr>
+        <w:t>WYSWYG editor</w:t>
+      </w:r>
+      <w:r>
+        <w:rPr>
+          <w:rFonts w:eastAsia="Arial" w:cs="Arial"/>
+          <w:spacing w:val="-2"/>
+          <w:sz w:val="24"/>
+          <w:szCs w:val="24"/>
+        </w:rPr>
+        <w:t xml:space="preserve"> when you are done.</w:t>
+      </w:r>
+    </w:p>
+    <w:p>
+      <w:pPr>
+        <w:spacing w:after="0" w:line="240" w:lineRule="auto"/>
+        <w:ind w:left="100" w:right="-20"/>
+        <w:jc w:val="both"/>
+        <w:rPr>
+          <w:rFonts w:ascii="Arial" w:eastAsia="Arial" w:hAnsi="Arial" w:cs="Arial"/>
+          <w:b/>
+          <w:bCs/>
+          <w:spacing w:val="-5"/>
+          <w:sz w:val="24"/>
+          <w:szCs w:val="24"/>
+        </w:rPr>
+      </w:pPr>
+    </w:p>
+    <w:p>
+      <w:pPr>
+        <w:spacing w:after="0" w:line="240" w:lineRule="auto"/>
+        <w:ind w:left="100" w:right="-20"/>
+        <w:jc w:val="both"/>
+        <w:rPr>
+          <w:rFonts w:ascii="Arial" w:eastAsia="Arial" w:hAnsi="Arial" w:cs="Arial"/>
           <w:sz w:val="24"/>
           <w:szCs w:val="24"/>
         </w:rPr>
@@ -10916,6 +10373,8 @@
           <w:szCs w:val="24"/>
         </w:rPr>
       </w:pPr>
+      <w:bookmarkStart w:id="0" w:name="_GoBack"/>
+      <w:bookmarkEnd w:id="0"/>
     </w:p>
     <w:p>
       <w:pPr>
@@ -11665,7 +11124,7 @@
                     </pic:cNvPicPr>
                   </pic:nvPicPr>
                   <pic:blipFill>
-                    <a:blip r:embed="rId19">
+                    <a:blip r:embed="rId22">
                       <a:extLst>
                         <a:ext uri="{28A0092B-C50C-407E-A947-70E740481C1C}">
                           <a14:useLocalDpi xmlns:a14="http://schemas.microsoft.com/office/drawing/2010/main" val="0"/>
@@ -11742,7 +11201,7 @@
                     </pic:cNvPicPr>
                   </pic:nvPicPr>
                   <pic:blipFill>
-                    <a:blip r:embed="rId20" cstate="print">
+                    <a:blip r:embed="rId23" cstate="print">
                       <a:extLst>
                         <a:ext uri="{28A0092B-C50C-407E-A947-70E740481C1C}">
                           <a14:useLocalDpi xmlns:a14="http://schemas.microsoft.com/office/drawing/2010/main" val="0"/>
@@ -23488,7 +22947,7 @@
                     </pic:cNvPicPr>
                   </pic:nvPicPr>
                   <pic:blipFill>
-                    <a:blip r:embed="rId21" cstate="print">
+                    <a:blip r:embed="rId24" cstate="print">
                       <a:extLst>
                         <a:ext uri="{28A0092B-C50C-407E-A947-70E740481C1C}">
                           <a14:useLocalDpi xmlns:a14="http://schemas.microsoft.com/office/drawing/2010/main" val="0"/>
@@ -27392,7 +26851,7 @@
                     </pic:cNvPicPr>
                   </pic:nvPicPr>
                   <pic:blipFill>
-                    <a:blip r:embed="rId22">
+                    <a:blip r:embed="rId25">
                       <a:extLst>
                         <a:ext uri="{28A0092B-C50C-407E-A947-70E740481C1C}">
                           <a14:useLocalDpi xmlns:a14="http://schemas.microsoft.com/office/drawing/2010/main" val="0"/>
@@ -27905,7 +27364,7 @@
                     </pic:cNvPicPr>
                   </pic:nvPicPr>
                   <pic:blipFill>
-                    <a:blip r:embed="rId23">
+                    <a:blip r:embed="rId26">
                       <a:extLst>
                         <a:ext uri="{28A0092B-C50C-407E-A947-70E740481C1C}">
                           <a14:useLocalDpi xmlns:a14="http://schemas.microsoft.com/office/drawing/2010/main" val="0"/>
@@ -29036,7 +28495,7 @@
                     </pic:cNvPicPr>
                   </pic:nvPicPr>
                   <pic:blipFill>
-                    <a:blip r:embed="rId24">
+                    <a:blip r:embed="rId27">
                       <a:extLst>
                         <a:ext uri="{28A0092B-C50C-407E-A947-70E740481C1C}">
                           <a14:useLocalDpi xmlns:a14="http://schemas.microsoft.com/office/drawing/2010/main" val="0"/>
@@ -30482,7 +29941,7 @@
                     </pic:cNvPicPr>
                   </pic:nvPicPr>
                   <pic:blipFill>
-                    <a:blip r:embed="rId25">
+                    <a:blip r:embed="rId28">
                       <a:extLst>
                         <a:ext uri="{28A0092B-C50C-407E-A947-70E740481C1C}">
                           <a14:useLocalDpi xmlns:a14="http://schemas.microsoft.com/office/drawing/2010/main" val="0"/>
@@ -32262,7 +31721,7 @@
                     </pic:cNvPicPr>
                   </pic:nvPicPr>
                   <pic:blipFill>
-                    <a:blip r:embed="rId26">
+                    <a:blip r:embed="rId29">
                       <a:extLst>
                         <a:ext uri="{28A0092B-C50C-407E-A947-70E740481C1C}">
                           <a14:useLocalDpi xmlns:a14="http://schemas.microsoft.com/office/drawing/2010/main" val="0"/>
@@ -33186,7 +32645,7 @@
         </w:rPr>
         <w:t xml:space="preserve">Go to </w:t>
       </w:r>
-      <w:hyperlink r:id="rId27" w:history="1">
+      <w:hyperlink r:id="rId30" w:history="1">
         <w:r>
           <w:rPr>
             <w:rStyle w:val="Hyperlink"/>
@@ -33470,7 +32929,7 @@
         </w:rPr>
         <w:t xml:space="preserve"> </w:t>
       </w:r>
-      <w:hyperlink r:id="rId28" w:history="1">
+      <w:hyperlink r:id="rId31" w:history="1">
         <w:r>
           <w:rPr>
             <w:rStyle w:val="Hyperlink"/>
@@ -34421,7 +33880,7 @@
                     </pic:cNvPicPr>
                   </pic:nvPicPr>
                   <pic:blipFill>
-                    <a:blip r:embed="rId29">
+                    <a:blip r:embed="rId32">
                       <a:extLst>
                         <a:ext uri="{28A0092B-C50C-407E-A947-70E740481C1C}">
                           <a14:useLocalDpi xmlns:a14="http://schemas.microsoft.com/office/drawing/2010/main" val="0"/>
@@ -35918,7 +35377,7 @@
                     </pic:cNvPicPr>
                   </pic:nvPicPr>
                   <pic:blipFill>
-                    <a:blip r:embed="rId30" cstate="print">
+                    <a:blip r:embed="rId33" cstate="print">
                       <a:extLst>
                         <a:ext uri="{28A0092B-C50C-407E-A947-70E740481C1C}">
                           <a14:useLocalDpi xmlns:a14="http://schemas.microsoft.com/office/drawing/2010/main" val="0"/>
@@ -38469,7 +37928,7 @@
         </w:rPr>
         <w:t xml:space="preserve"> </w:t>
       </w:r>
-      <w:hyperlink r:id="rId31" w:history="1">
+      <w:hyperlink r:id="rId34" w:history="1">
         <w:r>
           <w:rPr>
             <w:rStyle w:val="Hyperlink"/>
@@ -38529,7 +37988,7 @@
         </w:rPr>
         <w:t xml:space="preserve"> The original name is </w:t>
       </w:r>
-      <w:hyperlink r:id="rId32" w:tgtFrame="_blank" w:history="1">
+      <w:hyperlink r:id="rId35" w:tgtFrame="_blank" w:history="1">
         <w:r>
           <w:rPr>
             <w:rStyle w:val="Hyperlink"/>
@@ -38620,7 +38079,7 @@
           <w:szCs w:val="24"/>
         </w:rPr>
       </w:pPr>
-      <w:hyperlink r:id="rId33" w:history="1">
+      <w:hyperlink r:id="rId36" w:history="1">
         <w:r>
           <w:rPr>
             <w:rStyle w:val="Hyperlink"/>
@@ -38853,7 +38312,7 @@
         </w:rPr>
         <w:t xml:space="preserve"> Drupal </w:t>
       </w:r>
-      <w:hyperlink r:id="rId34" w:history="1">
+      <w:hyperlink r:id="rId37" w:history="1">
         <w:r>
           <w:rPr>
             <w:spacing w:val="2"/>
@@ -38905,7 +38364,7 @@
           <w:szCs w:val="24"/>
         </w:rPr>
       </w:pPr>
-      <w:hyperlink r:id="rId35" w:history="1">
+      <w:hyperlink r:id="rId38" w:history="1">
         <w:r>
           <w:rPr>
             <w:rStyle w:val="Hyperlink"/>
@@ -39019,8 +38478,6 @@
         </w:rPr>
         <w:t xml:space="preserve"> folder</w:t>
       </w:r>
-      <w:bookmarkStart w:id="0" w:name="_GoBack"/>
-      <w:bookmarkEnd w:id="0"/>
     </w:p>
     <w:p>
       <w:pPr>
@@ -45369,7 +44826,7 @@
         <w:rFonts w:asciiTheme="majorHAnsi" w:eastAsiaTheme="majorEastAsia" w:hAnsiTheme="majorHAnsi" w:cstheme="majorBidi"/>
         <w:noProof/>
       </w:rPr>
-      <w:t>9</w:t>
+      <w:t>3</w:t>
     </w:r>
     <w:r>
       <w:rPr>

</xml_diff>